<commit_message>
Disposition in Arbeit eingefügt
</commit_message>
<xml_diff>
--- a/schriftliche Arbeit/Aufbau.docx
+++ b/schriftliche Arbeit/Aufbau.docx
@@ -6241,6 +6241,12 @@
         </w:rPr>
         <w:t>Wasserfall</w:t>
       </w:r>
+      <w:r>
+        <w:rPr>
+          <w:color w:val="92D050"/>
+        </w:rPr>
+        <w:t xml:space="preserve"> -&gt; Begründung für den Einsatz (Klare Kenntnisse über Requirements)</w:t>
+      </w:r>
     </w:p>
     <w:p>
       <w:pPr>
@@ -6256,6 +6262,14 @@
       </w:pPr>
       <w:r>
         <w:t>SoftwareVersionsDatabase</w:t>
+      </w:r>
+    </w:p>
+    <w:p>
+      <w:pPr>
+        <w:pStyle w:val="Standardeinzug"/>
+      </w:pPr>
+      <w:r>
+        <w:t>SQL vs. Access</w:t>
       </w:r>
     </w:p>
     <w:p>
@@ -6267,6 +6281,7 @@
         </w:numPr>
       </w:pPr>
       <w:r>
+        <w:lastRenderedPageBreak/>
         <w:t>MySQLWorkbench</w:t>
       </w:r>
     </w:p>
@@ -6279,7 +6294,6 @@
         </w:numPr>
       </w:pPr>
       <w:r>
-        <w:lastRenderedPageBreak/>
         <w:t>SQL Server 2014 Management Studio</w:t>
       </w:r>
     </w:p>
@@ -6314,8 +6328,9 @@
       <w:r>
         <w:t>SQL Toolkit</w:t>
       </w:r>
-      <w:bookmarkStart w:id="28" w:name="_GoBack"/>
-      <w:bookmarkEnd w:id="28"/>
+      <w:r>
+        <w:t xml:space="preserve"> vs. Entity Framework</w:t>
+      </w:r>
     </w:p>
     <w:p>
       <w:pPr>
@@ -6334,7 +6349,13 @@
         </w:numPr>
       </w:pPr>
       <w:r>
-        <w:t>Visual Studio</w:t>
+        <w:t>Gegenüberstellungen von Programmiersprachen (z.B. Java, C#</w:t>
+      </w:r>
+      <w:r>
+        <w:t>, C++</w:t>
+      </w:r>
+      <w:r>
+        <w:t>)</w:t>
       </w:r>
     </w:p>
     <w:p>
@@ -6346,7 +6367,31 @@
         </w:numPr>
       </w:pPr>
       <w:r>
+        <w:t>Visual Studio</w:t>
+      </w:r>
+    </w:p>
+    <w:p>
+      <w:pPr>
+        <w:pStyle w:val="Standardeinzug"/>
+        <w:numPr>
+          <w:ilvl w:val="0"/>
+          <w:numId w:val="12"/>
+        </w:numPr>
+      </w:pPr>
+      <w:r>
         <w:t>Entity Framework</w:t>
+      </w:r>
+    </w:p>
+    <w:p>
+      <w:pPr>
+        <w:pStyle w:val="Standardeinzug"/>
+        <w:numPr>
+          <w:ilvl w:val="0"/>
+          <w:numId w:val="12"/>
+        </w:numPr>
+      </w:pPr>
+      <w:r>
+        <w:t>DevExpresss</w:t>
       </w:r>
     </w:p>
     <w:p>
@@ -6377,49 +6422,49 @@
       <w:pPr>
         <w:pStyle w:val="berschrift1"/>
       </w:pPr>
-      <w:bookmarkStart w:id="29" w:name="_Toc491236573"/>
+      <w:bookmarkStart w:id="28" w:name="_Toc491236573"/>
       <w:r>
         <w:t>Auswertung der Testresultate</w:t>
       </w:r>
+      <w:bookmarkEnd w:id="28"/>
+    </w:p>
+    <w:p>
+      <w:pPr>
+        <w:pStyle w:val="berschrift2"/>
+      </w:pPr>
+      <w:bookmarkStart w:id="29" w:name="_Toc491236574"/>
+      <w:r>
+        <w:t>SoftwareVersionsDatabase</w:t>
+      </w:r>
       <w:bookmarkEnd w:id="29"/>
     </w:p>
     <w:p>
       <w:pPr>
-        <w:pStyle w:val="berschrift2"/>
-      </w:pPr>
-      <w:bookmarkStart w:id="30" w:name="_Toc491236574"/>
-      <w:r>
-        <w:t>SoftwareVersionsDatabase</w:t>
+        <w:pStyle w:val="berschrift3"/>
+      </w:pPr>
+      <w:bookmarkStart w:id="30" w:name="_Ref486776100"/>
+      <w:bookmarkStart w:id="31" w:name="_Toc491236575"/>
+      <w:r>
+        <w:t>Modellierung</w:t>
+      </w:r>
+      <w:r>
+        <w:t xml:space="preserve"> </w:t>
+      </w:r>
+      <w:r>
+        <w:t>Firmware</w:t>
+      </w:r>
+      <w:r>
+        <w:t xml:space="preserve"> Informationen</w:t>
       </w:r>
       <w:bookmarkEnd w:id="30"/>
-    </w:p>
-    <w:p>
-      <w:pPr>
-        <w:pStyle w:val="berschrift3"/>
-      </w:pPr>
-      <w:bookmarkStart w:id="31" w:name="_Ref486776100"/>
-      <w:bookmarkStart w:id="32" w:name="_Toc491236575"/>
-      <w:r>
-        <w:t>Modellierung</w:t>
-      </w:r>
-      <w:r>
-        <w:t xml:space="preserve"> </w:t>
-      </w:r>
-      <w:r>
-        <w:t>Firmware</w:t>
-      </w:r>
-      <w:r>
-        <w:t xml:space="preserve"> Informationen</w:t>
-      </w:r>
       <w:bookmarkEnd w:id="31"/>
-      <w:bookmarkEnd w:id="32"/>
     </w:p>
     <w:p>
       <w:pPr>
         <w:pStyle w:val="berschrift4"/>
       </w:pPr>
       <w:r>
-        <w:t>Grundlagen</w:t>
+        <w:t>Entwurf</w:t>
       </w:r>
     </w:p>
     <w:p>
@@ -6450,11 +6495,9 @@
       <w:pPr>
         <w:pStyle w:val="berschrift4"/>
       </w:pPr>
-      <w:bookmarkStart w:id="33" w:name="_Ref486147514"/>
-      <w:r>
-        <w:t>Umsetzung</w:t>
-      </w:r>
-      <w:bookmarkEnd w:id="33"/>
+      <w:r>
+        <w:t>Realisierung</w:t>
+      </w:r>
     </w:p>
     <w:p>
       <w:pPr>
@@ -6478,7 +6521,7 @@
       <w:pPr>
         <w:pStyle w:val="berschrift3"/>
       </w:pPr>
-      <w:bookmarkStart w:id="34" w:name="_Toc491236576"/>
+      <w:bookmarkStart w:id="32" w:name="_Toc491236576"/>
       <w:r>
         <w:lastRenderedPageBreak/>
         <w:t>Modellierung</w:t>
@@ -6486,428 +6529,430 @@
       <w:r>
         <w:t xml:space="preserve"> Testinformationen</w:t>
       </w:r>
+      <w:bookmarkEnd w:id="32"/>
+    </w:p>
+    <w:p>
+      <w:pPr>
+        <w:pStyle w:val="berschrift4"/>
+      </w:pPr>
+      <w:bookmarkStart w:id="33" w:name="_Ref487383502"/>
+      <w:r>
+        <w:t>Entwurf</w:t>
+      </w:r>
+    </w:p>
+    <w:p>
+      <w:pPr>
+        <w:pStyle w:val="berschrift4"/>
+      </w:pPr>
+      <w:bookmarkStart w:id="34" w:name="_Toc491236577"/>
+      <w:bookmarkEnd w:id="33"/>
+      <w:r>
+        <w:t>Implementierung</w:t>
+      </w:r>
+    </w:p>
+    <w:p>
+      <w:pPr>
+        <w:pStyle w:val="berschrift3"/>
+      </w:pPr>
+      <w:r>
+        <w:t>Modellierung</w:t>
+      </w:r>
+      <w:r>
+        <w:t xml:space="preserve"> Testresultate</w:t>
+      </w:r>
       <w:bookmarkEnd w:id="34"/>
     </w:p>
     <w:p>
       <w:pPr>
         <w:pStyle w:val="berschrift4"/>
       </w:pPr>
-      <w:bookmarkStart w:id="35" w:name="_Ref487383502"/>
-      <w:r>
-        <w:t>Grundlagen</w:t>
+      <w:r>
+        <w:t>Entwurf</w:t>
       </w:r>
     </w:p>
     <w:p>
       <w:pPr>
         <w:pStyle w:val="berschrift4"/>
       </w:pPr>
-      <w:r>
-        <w:t>Umsetzung</w:t>
+      <w:bookmarkStart w:id="35" w:name="_Toc491236578"/>
+      <w:r>
+        <w:t>Implementierung</w:t>
+      </w:r>
+    </w:p>
+    <w:p>
+      <w:pPr>
+        <w:pStyle w:val="berschrift3"/>
+      </w:pPr>
+      <w:r>
+        <w:t>Modellierung</w:t>
+      </w:r>
+      <w:r>
+        <w:t xml:space="preserve"> Firmware Bugs</w:t>
       </w:r>
       <w:bookmarkEnd w:id="35"/>
     </w:p>
     <w:p>
       <w:pPr>
+        <w:pStyle w:val="berschrift4"/>
+      </w:pPr>
+      <w:r>
+        <w:t>Entwurf</w:t>
+      </w:r>
+    </w:p>
+    <w:p>
+      <w:pPr>
+        <w:pStyle w:val="berschrift4"/>
+      </w:pPr>
+      <w:bookmarkStart w:id="36" w:name="_Toc491236579"/>
+      <w:r>
+        <w:t>Implementierung</w:t>
+      </w:r>
+    </w:p>
+    <w:p>
+      <w:pPr>
+        <w:pStyle w:val="berschrift2"/>
+      </w:pPr>
+      <w:r>
+        <w:t>Test</w:t>
+      </w:r>
+      <w:bookmarkEnd w:id="36"/>
+    </w:p>
+    <w:p>
+      <w:pPr>
         <w:pStyle w:val="berschrift3"/>
       </w:pPr>
-      <w:bookmarkStart w:id="36" w:name="_Toc491236577"/>
-      <w:r>
-        <w:t>Modellierung</w:t>
-      </w:r>
-      <w:r>
-        <w:t xml:space="preserve"> Testresultate</w:t>
-      </w:r>
-      <w:bookmarkEnd w:id="36"/>
+      <w:bookmarkStart w:id="37" w:name="_Toc491236580"/>
+      <w:r>
+        <w:t>Abspeicherung Testinformationen</w:t>
+      </w:r>
+      <w:bookmarkEnd w:id="37"/>
     </w:p>
     <w:p>
       <w:pPr>
         <w:pStyle w:val="berschrift4"/>
       </w:pPr>
-      <w:r>
-        <w:t>Grundlagen</w:t>
+      <w:bookmarkStart w:id="38" w:name="_Ref487386954"/>
+      <w:r>
+        <w:t>Entwurf</w:t>
       </w:r>
     </w:p>
     <w:p>
       <w:pPr>
         <w:pStyle w:val="berschrift4"/>
       </w:pPr>
-      <w:r>
-        <w:t>Umsetzung</w:t>
+      <w:bookmarkStart w:id="39" w:name="_Toc491236581"/>
+      <w:bookmarkEnd w:id="38"/>
+      <w:r>
+        <w:t>Implementierung</w:t>
       </w:r>
     </w:p>
     <w:p>
       <w:pPr>
         <w:pStyle w:val="berschrift3"/>
       </w:pPr>
-      <w:bookmarkStart w:id="37" w:name="_Toc491236578"/>
-      <w:r>
-        <w:t>Modellierung</w:t>
-      </w:r>
-      <w:r>
-        <w:t xml:space="preserve"> Firmware Bugs</w:t>
-      </w:r>
-      <w:bookmarkEnd w:id="37"/>
+      <w:r>
+        <w:t>Testinformationen an TestUpdateFirmware über Umgebungsvariablen</w:t>
+      </w:r>
+      <w:bookmarkEnd w:id="39"/>
     </w:p>
     <w:p>
       <w:pPr>
         <w:pStyle w:val="berschrift4"/>
       </w:pPr>
       <w:r>
-        <w:t>Grundlagen</w:t>
+        <w:t>Entwurf</w:t>
       </w:r>
     </w:p>
     <w:p>
       <w:pPr>
         <w:pStyle w:val="berschrift4"/>
       </w:pPr>
-      <w:r>
-        <w:t>Umsetzung</w:t>
+      <w:bookmarkStart w:id="40" w:name="_Toc491236582"/>
+      <w:r>
+        <w:t>Implementierung</w:t>
       </w:r>
     </w:p>
     <w:p>
       <w:pPr>
         <w:pStyle w:val="berschrift2"/>
       </w:pPr>
-      <w:bookmarkStart w:id="38" w:name="_Toc491236579"/>
-      <w:r>
-        <w:t>Test</w:t>
-      </w:r>
-      <w:bookmarkEnd w:id="38"/>
+      <w:r>
+        <w:t>TestUpdateFirmware</w:t>
+      </w:r>
+      <w:bookmarkEnd w:id="40"/>
     </w:p>
     <w:p>
       <w:pPr>
         <w:pStyle w:val="berschrift3"/>
       </w:pPr>
-      <w:bookmarkStart w:id="39" w:name="_Toc491236580"/>
-      <w:r>
-        <w:t>Abspeicherung Testinformationen</w:t>
-      </w:r>
-      <w:bookmarkEnd w:id="39"/>
+      <w:bookmarkStart w:id="41" w:name="_Ref486178522"/>
+      <w:bookmarkStart w:id="42" w:name="_Toc491236583"/>
+      <w:r>
+        <w:t>Anweisung Update Testinformationen</w:t>
+      </w:r>
+      <w:bookmarkEnd w:id="41"/>
+      <w:bookmarkEnd w:id="42"/>
     </w:p>
     <w:p>
       <w:pPr>
         <w:pStyle w:val="berschrift4"/>
       </w:pPr>
-      <w:bookmarkStart w:id="40" w:name="_Ref487386954"/>
-      <w:r>
-        <w:t>Grundlagen</w:t>
+      <w:r>
+        <w:t>Entwurf</w:t>
       </w:r>
     </w:p>
     <w:p>
       <w:pPr>
         <w:pStyle w:val="berschrift4"/>
       </w:pPr>
-      <w:r>
-        <w:t>Umsetzung</w:t>
-      </w:r>
-      <w:bookmarkEnd w:id="40"/>
+      <w:bookmarkStart w:id="43" w:name="_Toc491236584"/>
+      <w:r>
+        <w:t>Implementierung</w:t>
+      </w:r>
     </w:p>
     <w:p>
       <w:pPr>
         <w:pStyle w:val="berschrift3"/>
       </w:pPr>
-      <w:bookmarkStart w:id="41" w:name="_Toc491236581"/>
-      <w:r>
-        <w:t>Testinformationen an TestUpdateFirmware über Umgebungsvariablen</w:t>
-      </w:r>
-      <w:bookmarkEnd w:id="41"/>
+      <w:r>
+        <w:t>Abfrage Testinformationen</w:t>
+      </w:r>
+      <w:bookmarkEnd w:id="43"/>
     </w:p>
     <w:p>
       <w:pPr>
         <w:pStyle w:val="berschrift4"/>
       </w:pPr>
       <w:r>
-        <w:t>Grundlagen</w:t>
+        <w:t>Entwurf</w:t>
       </w:r>
     </w:p>
     <w:p>
       <w:pPr>
         <w:pStyle w:val="berschrift4"/>
       </w:pPr>
-      <w:r>
-        <w:t>Umsetzung</w:t>
+      <w:bookmarkStart w:id="44" w:name="_Ref487976139"/>
+      <w:bookmarkStart w:id="45" w:name="_Toc491236585"/>
+      <w:r>
+        <w:t>Implementierung</w:t>
+      </w:r>
+    </w:p>
+    <w:p>
+      <w:pPr>
+        <w:pStyle w:val="berschrift3"/>
+      </w:pPr>
+      <w:r>
+        <w:t>Testinformationen in SoftwareVersionsDatabase schreiben</w:t>
+      </w:r>
+      <w:bookmarkEnd w:id="44"/>
+      <w:bookmarkEnd w:id="45"/>
+    </w:p>
+    <w:p>
+      <w:pPr>
+        <w:pStyle w:val="berschrift4"/>
+      </w:pPr>
+      <w:r>
+        <w:t>Entwurf</w:t>
+      </w:r>
+    </w:p>
+    <w:p>
+      <w:pPr>
+        <w:pStyle w:val="berschrift4"/>
+      </w:pPr>
+      <w:bookmarkStart w:id="46" w:name="_Toc491236586"/>
+      <w:r>
+        <w:t>Implementierung</w:t>
       </w:r>
     </w:p>
     <w:p>
       <w:pPr>
         <w:pStyle w:val="berschrift2"/>
       </w:pPr>
-      <w:bookmarkStart w:id="42" w:name="_Toc491236582"/>
-      <w:r>
-        <w:t>TestUpdateFirmware</w:t>
-      </w:r>
-      <w:bookmarkEnd w:id="42"/>
+      <w:r>
+        <w:t>TTIC2</w:t>
+      </w:r>
+      <w:bookmarkEnd w:id="46"/>
     </w:p>
     <w:p>
       <w:pPr>
         <w:pStyle w:val="berschrift3"/>
       </w:pPr>
-      <w:bookmarkStart w:id="43" w:name="_Ref486178522"/>
-      <w:bookmarkStart w:id="44" w:name="_Toc491236583"/>
-      <w:r>
-        <w:t>Anweisung Update Testinformationen</w:t>
-      </w:r>
-      <w:bookmarkEnd w:id="43"/>
-      <w:bookmarkEnd w:id="44"/>
+      <w:bookmarkStart w:id="47" w:name="_Ref486178495"/>
+      <w:bookmarkStart w:id="48" w:name="_Toc491236587"/>
+      <w:r>
+        <w:t>Auslesung der Testinformationen</w:t>
+      </w:r>
+      <w:bookmarkEnd w:id="47"/>
+      <w:bookmarkEnd w:id="48"/>
     </w:p>
     <w:p>
       <w:pPr>
         <w:pStyle w:val="berschrift4"/>
       </w:pPr>
       <w:r>
-        <w:t>Grundlagen</w:t>
+        <w:t>Entwurf</w:t>
       </w:r>
     </w:p>
     <w:p>
       <w:pPr>
         <w:pStyle w:val="berschrift4"/>
       </w:pPr>
-      <w:r>
-        <w:t>Umsetzung</w:t>
+      <w:bookmarkStart w:id="49" w:name="_Toc491236588"/>
+      <w:r>
+        <w:lastRenderedPageBreak/>
+        <w:t>Implementierung</w:t>
       </w:r>
     </w:p>
     <w:p>
       <w:pPr>
         <w:pStyle w:val="berschrift3"/>
       </w:pPr>
-      <w:bookmarkStart w:id="45" w:name="_Toc491236584"/>
-      <w:r>
-        <w:t>Abfrage Testinformationen</w:t>
-      </w:r>
-      <w:bookmarkEnd w:id="45"/>
+      <w:r>
+        <w:t>Hinterlegung des Grundzustandes</w:t>
+      </w:r>
+      <w:bookmarkEnd w:id="49"/>
     </w:p>
     <w:p>
       <w:pPr>
         <w:pStyle w:val="berschrift4"/>
       </w:pPr>
       <w:r>
-        <w:t>Grundlagen</w:t>
+        <w:t>Entwurf</w:t>
       </w:r>
     </w:p>
     <w:p>
       <w:pPr>
         <w:pStyle w:val="berschrift4"/>
       </w:pPr>
-      <w:r>
-        <w:t>Umsetzung</w:t>
+      <w:bookmarkStart w:id="50" w:name="_Toc491236589"/>
+      <w:r>
+        <w:t>Implementierung</w:t>
       </w:r>
     </w:p>
     <w:p>
       <w:pPr>
         <w:pStyle w:val="berschrift3"/>
       </w:pPr>
-      <w:bookmarkStart w:id="46" w:name="_Ref487976139"/>
-      <w:bookmarkStart w:id="47" w:name="_Toc491236585"/>
-      <w:r>
-        <w:t>Testinformationen in SoftwareVersionsDatabase schreiben</w:t>
-      </w:r>
-      <w:bookmarkEnd w:id="46"/>
-      <w:bookmarkEnd w:id="47"/>
+      <w:r>
+        <w:t>Abspeicherung der Testresultate</w:t>
+      </w:r>
+      <w:bookmarkEnd w:id="50"/>
     </w:p>
     <w:p>
       <w:pPr>
         <w:pStyle w:val="berschrift4"/>
       </w:pPr>
       <w:r>
-        <w:t>Grundlagen</w:t>
+        <w:t>Entwurf</w:t>
       </w:r>
     </w:p>
     <w:p>
       <w:pPr>
         <w:pStyle w:val="berschrift4"/>
       </w:pPr>
-      <w:r>
-        <w:t>Umsetzung</w:t>
+      <w:bookmarkStart w:id="51" w:name="_Toc491236590"/>
+      <w:r>
+        <w:t>Implementierung</w:t>
       </w:r>
     </w:p>
     <w:p>
       <w:pPr>
         <w:pStyle w:val="berschrift2"/>
       </w:pPr>
-      <w:bookmarkStart w:id="48" w:name="_Toc491236586"/>
-      <w:r>
-        <w:t>TTIC2</w:t>
-      </w:r>
-      <w:bookmarkEnd w:id="48"/>
+      <w:r>
+        <w:t>ETIC2</w:t>
+      </w:r>
+      <w:bookmarkEnd w:id="51"/>
     </w:p>
     <w:p>
       <w:pPr>
         <w:pStyle w:val="berschrift3"/>
       </w:pPr>
-      <w:bookmarkStart w:id="49" w:name="_Ref486178495"/>
-      <w:bookmarkStart w:id="50" w:name="_Toc491236587"/>
-      <w:r>
-        <w:t>Auslesung der Testinformationen</w:t>
-      </w:r>
-      <w:bookmarkEnd w:id="49"/>
-      <w:bookmarkEnd w:id="50"/>
+      <w:bookmarkStart w:id="52" w:name="_Toc491236592"/>
+      <w:r>
+        <w:t>Codierung nach MVVM</w:t>
+      </w:r>
+      <w:bookmarkEnd w:id="52"/>
     </w:p>
     <w:p>
       <w:pPr>
         <w:pStyle w:val="berschrift4"/>
       </w:pPr>
       <w:r>
-        <w:t>Grundlagen</w:t>
+        <w:t>Entwurf</w:t>
       </w:r>
     </w:p>
     <w:p>
       <w:pPr>
         <w:pStyle w:val="berschrift4"/>
       </w:pPr>
-      <w:r>
-        <w:lastRenderedPageBreak/>
-        <w:t>Umsetzung</w:t>
+      <w:bookmarkStart w:id="53" w:name="_Toc491236593"/>
+      <w:r>
+        <w:t>Implementierung</w:t>
       </w:r>
     </w:p>
     <w:p>
       <w:pPr>
         <w:pStyle w:val="berschrift3"/>
       </w:pPr>
-      <w:bookmarkStart w:id="51" w:name="_Toc491236588"/>
-      <w:r>
-        <w:t>Hinterlegung des Grundzustandes</w:t>
-      </w:r>
-      <w:bookmarkEnd w:id="51"/>
+      <w:r>
+        <w:t>Anbindung SoftwareVersionsDatabase</w:t>
+      </w:r>
+      <w:bookmarkEnd w:id="53"/>
     </w:p>
     <w:p>
       <w:pPr>
         <w:pStyle w:val="berschrift4"/>
       </w:pPr>
       <w:r>
-        <w:t>Grundlagen</w:t>
+        <w:t>Entwurf</w:t>
       </w:r>
     </w:p>
     <w:p>
       <w:pPr>
         <w:pStyle w:val="berschrift4"/>
       </w:pPr>
-      <w:r>
-        <w:t>Umsetzung</w:t>
+      <w:bookmarkStart w:id="54" w:name="_Toc491236594"/>
+      <w:r>
+        <w:t>Implementierung</w:t>
       </w:r>
     </w:p>
     <w:p>
       <w:pPr>
         <w:pStyle w:val="berschrift3"/>
       </w:pPr>
-      <w:bookmarkStart w:id="52" w:name="_Toc491236589"/>
-      <w:r>
-        <w:t>Abspeicherung der Testresultate</w:t>
-      </w:r>
-      <w:bookmarkEnd w:id="52"/>
+      <w:r>
+        <w:t>Ausgabe Bericht</w:t>
+      </w:r>
+      <w:bookmarkEnd w:id="54"/>
     </w:p>
     <w:p>
       <w:pPr>
         <w:pStyle w:val="berschrift4"/>
       </w:pPr>
       <w:r>
-        <w:t>Grundlagen</w:t>
+        <w:t>Entwurf</w:t>
       </w:r>
     </w:p>
     <w:p>
       <w:pPr>
         <w:pStyle w:val="berschrift4"/>
       </w:pPr>
-      <w:r>
-        <w:t>Umsetzung</w:t>
-      </w:r>
-    </w:p>
-    <w:p>
-      <w:pPr>
-        <w:pStyle w:val="berschrift2"/>
-      </w:pPr>
-      <w:bookmarkStart w:id="53" w:name="_Toc491236590"/>
-      <w:r>
-        <w:t>ETIC2</w:t>
-      </w:r>
-      <w:bookmarkEnd w:id="53"/>
-    </w:p>
-    <w:p>
-      <w:pPr>
-        <w:pStyle w:val="berschrift3"/>
-      </w:pPr>
-      <w:bookmarkStart w:id="54" w:name="_Toc491236592"/>
-      <w:r>
-        <w:t>Codierung nach MVVM</w:t>
-      </w:r>
-      <w:bookmarkEnd w:id="54"/>
-    </w:p>
-    <w:p>
-      <w:pPr>
-        <w:pStyle w:val="berschrift4"/>
-      </w:pPr>
-      <w:r>
-        <w:t>Grundlagen</w:t>
-      </w:r>
-    </w:p>
-    <w:p>
-      <w:pPr>
-        <w:pStyle w:val="berschrift4"/>
-      </w:pPr>
-      <w:r>
-        <w:t>Umsetzung</w:t>
-      </w:r>
-    </w:p>
-    <w:p>
-      <w:pPr>
-        <w:pStyle w:val="berschrift3"/>
-      </w:pPr>
-      <w:bookmarkStart w:id="55" w:name="_Toc491236593"/>
-      <w:r>
-        <w:t>Anbindung SoftwareVersionsDatabase</w:t>
+      <w:bookmarkStart w:id="55" w:name="_Toc491236595"/>
+      <w:r>
+        <w:t>Implementierung</w:t>
+      </w:r>
+    </w:p>
+    <w:p>
+      <w:pPr>
+        <w:pStyle w:val="berschrift1"/>
+      </w:pPr>
+      <w:bookmarkStart w:id="56" w:name="_GoBack"/>
+      <w:bookmarkEnd w:id="56"/>
+      <w:r>
+        <w:t>Ergebnisse</w:t>
       </w:r>
       <w:bookmarkEnd w:id="55"/>
-    </w:p>
-    <w:p>
-      <w:pPr>
-        <w:pStyle w:val="berschrift4"/>
-      </w:pPr>
-      <w:r>
-        <w:t>Grundlagen</w:t>
-      </w:r>
-    </w:p>
-    <w:p>
-      <w:pPr>
-        <w:pStyle w:val="berschrift4"/>
-      </w:pPr>
-      <w:r>
-        <w:t>Umsetzung</w:t>
-      </w:r>
-    </w:p>
-    <w:p>
-      <w:pPr>
-        <w:pStyle w:val="berschrift3"/>
-      </w:pPr>
-      <w:bookmarkStart w:id="56" w:name="_Toc491236594"/>
-      <w:r>
-        <w:t>Ausgabe Bericht</w:t>
-      </w:r>
-      <w:bookmarkEnd w:id="56"/>
-    </w:p>
-    <w:p>
-      <w:pPr>
-        <w:pStyle w:val="berschrift4"/>
-      </w:pPr>
-      <w:r>
-        <w:t>Grundlagen</w:t>
-      </w:r>
-    </w:p>
-    <w:p>
-      <w:pPr>
-        <w:pStyle w:val="berschrift4"/>
-      </w:pPr>
-      <w:r>
-        <w:t>Umsetzung</w:t>
-      </w:r>
-    </w:p>
-    <w:p>
-      <w:pPr>
-        <w:pStyle w:val="berschrift1"/>
-      </w:pPr>
-      <w:bookmarkStart w:id="57" w:name="_Toc491236595"/>
-      <w:r>
-        <w:t>Ergebnisse</w:t>
-      </w:r>
-      <w:bookmarkEnd w:id="57"/>
     </w:p>
     <w:p>
       <w:pPr>
@@ -7033,12 +7078,12 @@
       <w:pPr>
         <w:pStyle w:val="berschrift1"/>
       </w:pPr>
-      <w:bookmarkStart w:id="58" w:name="_Toc491236596"/>
+      <w:bookmarkStart w:id="57" w:name="_Toc491236596"/>
       <w:r>
         <w:lastRenderedPageBreak/>
         <w:t>Diskussion</w:t>
       </w:r>
-      <w:bookmarkEnd w:id="58"/>
+      <w:bookmarkEnd w:id="57"/>
     </w:p>
     <w:p>
       <w:pPr>
@@ -7158,11 +7203,11 @@
       <w:pPr>
         <w:pStyle w:val="berschrift1"/>
       </w:pPr>
-      <w:bookmarkStart w:id="59" w:name="_Toc491236597"/>
+      <w:bookmarkStart w:id="58" w:name="_Toc491236597"/>
       <w:r>
         <w:t>Ausblick (offene Punkte, wie geht es weiter)</w:t>
       </w:r>
-      <w:bookmarkEnd w:id="59"/>
+      <w:bookmarkEnd w:id="58"/>
     </w:p>
     <w:p>
       <w:pPr>
@@ -7204,23 +7249,23 @@
       <w:pPr>
         <w:pStyle w:val="berschrift2"/>
       </w:pPr>
-      <w:bookmarkStart w:id="60" w:name="_Ref483469640"/>
-      <w:bookmarkStart w:id="61" w:name="_Toc491236598"/>
+      <w:bookmarkStart w:id="59" w:name="_Ref483469640"/>
+      <w:bookmarkStart w:id="60" w:name="_Toc491236598"/>
       <w:r>
         <w:t>Umsetzung Überarbeitung SoftwareVersionsDatabase</w:t>
       </w:r>
+      <w:bookmarkEnd w:id="59"/>
       <w:bookmarkEnd w:id="60"/>
+    </w:p>
+    <w:p>
+      <w:pPr>
+        <w:pStyle w:val="berschrift2"/>
+      </w:pPr>
+      <w:bookmarkStart w:id="61" w:name="_Toc491236599"/>
+      <w:r>
+        <w:t>Integration Buglist in ETIC2</w:t>
+      </w:r>
       <w:bookmarkEnd w:id="61"/>
-    </w:p>
-    <w:p>
-      <w:pPr>
-        <w:pStyle w:val="berschrift2"/>
-      </w:pPr>
-      <w:bookmarkStart w:id="62" w:name="_Toc491236599"/>
-      <w:r>
-        <w:t>Integration Buglist in ETIC2</w:t>
-      </w:r>
-      <w:bookmarkEnd w:id="62"/>
     </w:p>
     <w:p>
       <w:pPr>
@@ -7230,13 +7275,13 @@
           <w:numId w:val="0"/>
         </w:numPr>
       </w:pPr>
-      <w:bookmarkStart w:id="63" w:name="_Toc491236600"/>
+      <w:bookmarkStart w:id="62" w:name="_Toc491236600"/>
       <w:r>
         <w:t>Verzeichnisse</w:t>
       </w:r>
-      <w:bookmarkEnd w:id="63"/>
-    </w:p>
-    <w:bookmarkStart w:id="64" w:name="_Toc491236601" w:displacedByCustomXml="next"/>
+      <w:bookmarkEnd w:id="62"/>
+    </w:p>
+    <w:bookmarkStart w:id="63" w:name="_Toc491236601" w:displacedByCustomXml="next"/>
     <w:sdt>
       <w:sdtPr>
         <w:rPr>
@@ -7276,7 +7321,7 @@
             </w:rPr>
             <w:t>Literaturverzeichnis</w:t>
           </w:r>
-          <w:bookmarkEnd w:id="64"/>
+          <w:bookmarkEnd w:id="63"/>
         </w:p>
         <w:p>
           <w:pPr>
@@ -7330,11 +7375,11 @@
         </w:numPr>
         <w:ind w:left="576" w:hanging="576"/>
       </w:pPr>
-      <w:bookmarkStart w:id="65" w:name="_Toc491236602"/>
+      <w:bookmarkStart w:id="64" w:name="_Toc491236602"/>
       <w:r>
         <w:t>Abkürzungsverzeichnis</w:t>
       </w:r>
-      <w:bookmarkEnd w:id="65"/>
+      <w:bookmarkEnd w:id="64"/>
       <w:r>
         <w:tab/>
       </w:r>
@@ -7354,11 +7399,11 @@
           <w:numId w:val="0"/>
         </w:numPr>
       </w:pPr>
-      <w:bookmarkStart w:id="66" w:name="_Toc491236603"/>
+      <w:bookmarkStart w:id="65" w:name="_Toc491236603"/>
       <w:r>
         <w:t>Abbildungsverzeichnis</w:t>
       </w:r>
-      <w:bookmarkEnd w:id="66"/>
+      <w:bookmarkEnd w:id="65"/>
     </w:p>
     <w:p>
       <w:pPr>
@@ -7376,11 +7421,11 @@
         </w:numPr>
         <w:ind w:left="576" w:hanging="576"/>
       </w:pPr>
-      <w:bookmarkStart w:id="67" w:name="_Toc491236604"/>
+      <w:bookmarkStart w:id="66" w:name="_Toc491236604"/>
       <w:r>
         <w:t>Tabellenverzeichnis</w:t>
       </w:r>
-      <w:bookmarkEnd w:id="67"/>
+      <w:bookmarkEnd w:id="66"/>
     </w:p>
     <w:p>
       <w:pPr>
@@ -7391,11 +7436,11 @@
         </w:numPr>
         <w:ind w:left="576" w:hanging="576"/>
       </w:pPr>
-      <w:bookmarkStart w:id="68" w:name="_Toc491236605"/>
+      <w:bookmarkStart w:id="67" w:name="_Toc491236605"/>
       <w:r>
         <w:t>Glossar</w:t>
       </w:r>
-      <w:bookmarkEnd w:id="68"/>
+      <w:bookmarkEnd w:id="67"/>
     </w:p>
     <w:p>
       <w:pPr>
@@ -7406,11 +7451,11 @@
         </w:numPr>
         <w:ind w:left="432" w:hanging="432"/>
       </w:pPr>
-      <w:bookmarkStart w:id="69" w:name="_Toc491236606"/>
+      <w:bookmarkStart w:id="68" w:name="_Toc491236606"/>
       <w:r>
         <w:t>Anhang</w:t>
       </w:r>
-      <w:bookmarkEnd w:id="69"/>
+      <w:bookmarkEnd w:id="68"/>
     </w:p>
     <w:p>
       <w:pPr>
@@ -7487,11 +7532,11 @@
         </w:numPr>
         <w:ind w:left="576" w:hanging="576"/>
       </w:pPr>
-      <w:bookmarkStart w:id="70" w:name="_Toc491236607"/>
+      <w:bookmarkStart w:id="69" w:name="_Toc491236607"/>
       <w:r>
         <w:t>Zeitplan</w:t>
       </w:r>
-      <w:bookmarkEnd w:id="70"/>
+      <w:bookmarkEnd w:id="69"/>
     </w:p>
     <w:p>
       <w:pPr>
@@ -7502,11 +7547,11 @@
         </w:numPr>
         <w:ind w:left="432" w:hanging="432"/>
       </w:pPr>
-      <w:bookmarkStart w:id="71" w:name="_Toc491236608"/>
+      <w:bookmarkStart w:id="70" w:name="_Toc491236608"/>
       <w:r>
         <w:t>Selbständigkeitserklärung</w:t>
       </w:r>
-      <w:bookmarkEnd w:id="71"/>
+      <w:bookmarkEnd w:id="70"/>
     </w:p>
     <w:sectPr>
       <w:footerReference w:type="default" r:id="rId8"/>
@@ -7592,7 +7637,7 @@
         <w:noProof/>
         <w:lang w:val="de-DE"/>
       </w:rPr>
-      <w:t>7</w:t>
+      <w:t>10</w:t>
     </w:r>
     <w:r>
       <w:rPr>
@@ -11114,7 +11159,7 @@
 </file>
 
 <file path=customXml/itemProps1.xml><?xml version="1.0" encoding="utf-8"?>
-<ds:datastoreItem xmlns:ds="http://schemas.openxmlformats.org/officeDocument/2006/customXml" ds:itemID="{52E0FF0A-2F2D-4ACC-82D8-E50E6C787C6F}">
+<ds:datastoreItem xmlns:ds="http://schemas.openxmlformats.org/officeDocument/2006/customXml" ds:itemID="{8A60D84B-3D32-4C8C-A69C-6B143CBFDD1B}">
   <ds:schemaRefs>
     <ds:schemaRef ds:uri="http://schemas.openxmlformats.org/officeDocument/2006/bibliography"/>
   </ds:schemaRefs>

</xml_diff>

<commit_message>
Bis Kapitel 5.2.2 gekommen
</commit_message>
<xml_diff>
--- a/schriftliche Arbeit/Aufbau.docx
+++ b/schriftliche Arbeit/Aufbau.docx
@@ -6496,7 +6496,7 @@
         <w:pStyle w:val="berschrift4"/>
       </w:pPr>
       <w:r>
-        <w:t>Realisierung</w:t>
+        <w:t>Implementierung</w:t>
       </w:r>
     </w:p>
     <w:p>
@@ -6510,6 +6510,8 @@
           <w:color w:val="00B050"/>
         </w:rPr>
       </w:pPr>
+      <w:bookmarkStart w:id="32" w:name="_GoBack"/>
+      <w:bookmarkEnd w:id="32"/>
       <w:r>
         <w:rPr>
           <w:color w:val="00B050"/>
@@ -6521,7 +6523,7 @@
       <w:pPr>
         <w:pStyle w:val="berschrift3"/>
       </w:pPr>
-      <w:bookmarkStart w:id="32" w:name="_Toc491236576"/>
+      <w:bookmarkStart w:id="33" w:name="_Toc491236576"/>
       <w:r>
         <w:lastRenderedPageBreak/>
         <w:t>Modellierung</w:t>
@@ -6529,13 +6531,13 @@
       <w:r>
         <w:t xml:space="preserve"> Testinformationen</w:t>
       </w:r>
-      <w:bookmarkEnd w:id="32"/>
+      <w:bookmarkEnd w:id="33"/>
     </w:p>
     <w:p>
       <w:pPr>
         <w:pStyle w:val="berschrift4"/>
       </w:pPr>
-      <w:bookmarkStart w:id="33" w:name="_Ref487383502"/>
+      <w:bookmarkStart w:id="34" w:name="_Ref487383502"/>
       <w:r>
         <w:t>Entwurf</w:t>
       </w:r>
@@ -6544,12 +6546,14 @@
       <w:pPr>
         <w:pStyle w:val="berschrift4"/>
       </w:pPr>
-      <w:bookmarkStart w:id="34" w:name="_Toc491236577"/>
-      <w:bookmarkEnd w:id="33"/>
+      <w:bookmarkStart w:id="35" w:name="_Toc491236577"/>
+      <w:bookmarkStart w:id="36" w:name="_Hlk491343099"/>
+      <w:bookmarkEnd w:id="34"/>
       <w:r>
         <w:t>Implementierung</w:t>
       </w:r>
     </w:p>
+    <w:bookmarkEnd w:id="36"/>
     <w:p>
       <w:pPr>
         <w:pStyle w:val="berschrift3"/>
@@ -6560,7 +6564,7 @@
       <w:r>
         <w:t xml:space="preserve"> Testresultate</w:t>
       </w:r>
-      <w:bookmarkEnd w:id="34"/>
+      <w:bookmarkEnd w:id="35"/>
     </w:p>
     <w:p>
       <w:pPr>
@@ -6574,7 +6578,7 @@
       <w:pPr>
         <w:pStyle w:val="berschrift4"/>
       </w:pPr>
-      <w:bookmarkStart w:id="35" w:name="_Toc491236578"/>
+      <w:bookmarkStart w:id="37" w:name="_Toc491236578"/>
       <w:r>
         <w:t>Implementierung</w:t>
       </w:r>
@@ -6589,7 +6593,7 @@
       <w:r>
         <w:t xml:space="preserve"> Firmware Bugs</w:t>
       </w:r>
-      <w:bookmarkEnd w:id="35"/>
+      <w:bookmarkEnd w:id="37"/>
     </w:p>
     <w:p>
       <w:pPr>
@@ -6603,7 +6607,7 @@
       <w:pPr>
         <w:pStyle w:val="berschrift4"/>
       </w:pPr>
-      <w:bookmarkStart w:id="36" w:name="_Toc491236579"/>
+      <w:bookmarkStart w:id="38" w:name="_Toc491236579"/>
       <w:r>
         <w:t>Implementierung</w:t>
       </w:r>
@@ -6615,23 +6619,23 @@
       <w:r>
         <w:t>Test</w:t>
       </w:r>
-      <w:bookmarkEnd w:id="36"/>
+      <w:bookmarkEnd w:id="38"/>
     </w:p>
     <w:p>
       <w:pPr>
         <w:pStyle w:val="berschrift3"/>
       </w:pPr>
-      <w:bookmarkStart w:id="37" w:name="_Toc491236580"/>
+      <w:bookmarkStart w:id="39" w:name="_Toc491236580"/>
       <w:r>
         <w:t>Abspeicherung Testinformationen</w:t>
       </w:r>
-      <w:bookmarkEnd w:id="37"/>
+      <w:bookmarkEnd w:id="39"/>
     </w:p>
     <w:p>
       <w:pPr>
         <w:pStyle w:val="berschrift4"/>
       </w:pPr>
-      <w:bookmarkStart w:id="38" w:name="_Ref487386954"/>
+      <w:bookmarkStart w:id="40" w:name="_Ref487386954"/>
       <w:r>
         <w:t>Entwurf</w:t>
       </w:r>
@@ -6640,8 +6644,8 @@
       <w:pPr>
         <w:pStyle w:val="berschrift4"/>
       </w:pPr>
-      <w:bookmarkStart w:id="39" w:name="_Toc491236581"/>
-      <w:bookmarkEnd w:id="38"/>
+      <w:bookmarkStart w:id="41" w:name="_Toc491236581"/>
+      <w:bookmarkEnd w:id="40"/>
       <w:r>
         <w:t>Implementierung</w:t>
       </w:r>
@@ -6653,7 +6657,7 @@
       <w:r>
         <w:t>Testinformationen an TestUpdateFirmware über Umgebungsvariablen</w:t>
       </w:r>
-      <w:bookmarkEnd w:id="39"/>
+      <w:bookmarkEnd w:id="41"/>
     </w:p>
     <w:p>
       <w:pPr>
@@ -6667,7 +6671,7 @@
       <w:pPr>
         <w:pStyle w:val="berschrift4"/>
       </w:pPr>
-      <w:bookmarkStart w:id="40" w:name="_Toc491236582"/>
+      <w:bookmarkStart w:id="42" w:name="_Toc491236582"/>
       <w:r>
         <w:t>Implementierung</w:t>
       </w:r>
@@ -6679,19 +6683,19 @@
       <w:r>
         <w:t>TestUpdateFirmware</w:t>
       </w:r>
-      <w:bookmarkEnd w:id="40"/>
+      <w:bookmarkEnd w:id="42"/>
     </w:p>
     <w:p>
       <w:pPr>
         <w:pStyle w:val="berschrift3"/>
       </w:pPr>
-      <w:bookmarkStart w:id="41" w:name="_Ref486178522"/>
-      <w:bookmarkStart w:id="42" w:name="_Toc491236583"/>
+      <w:bookmarkStart w:id="43" w:name="_Ref486178522"/>
+      <w:bookmarkStart w:id="44" w:name="_Toc491236583"/>
       <w:r>
         <w:t>Anweisung Update Testinformationen</w:t>
       </w:r>
-      <w:bookmarkEnd w:id="41"/>
-      <w:bookmarkEnd w:id="42"/>
+      <w:bookmarkEnd w:id="43"/>
+      <w:bookmarkEnd w:id="44"/>
     </w:p>
     <w:p>
       <w:pPr>
@@ -6705,7 +6709,7 @@
       <w:pPr>
         <w:pStyle w:val="berschrift4"/>
       </w:pPr>
-      <w:bookmarkStart w:id="43" w:name="_Toc491236584"/>
+      <w:bookmarkStart w:id="45" w:name="_Toc491236584"/>
       <w:r>
         <w:t>Implementierung</w:t>
       </w:r>
@@ -6717,7 +6721,7 @@
       <w:r>
         <w:t>Abfrage Testinformationen</w:t>
       </w:r>
-      <w:bookmarkEnd w:id="43"/>
+      <w:bookmarkEnd w:id="45"/>
     </w:p>
     <w:p>
       <w:pPr>
@@ -6731,8 +6735,8 @@
       <w:pPr>
         <w:pStyle w:val="berschrift4"/>
       </w:pPr>
-      <w:bookmarkStart w:id="44" w:name="_Ref487976139"/>
-      <w:bookmarkStart w:id="45" w:name="_Toc491236585"/>
+      <w:bookmarkStart w:id="46" w:name="_Ref487976139"/>
+      <w:bookmarkStart w:id="47" w:name="_Toc491236585"/>
       <w:r>
         <w:t>Implementierung</w:t>
       </w:r>
@@ -6744,8 +6748,8 @@
       <w:r>
         <w:t>Testinformationen in SoftwareVersionsDatabase schreiben</w:t>
       </w:r>
-      <w:bookmarkEnd w:id="44"/>
-      <w:bookmarkEnd w:id="45"/>
+      <w:bookmarkEnd w:id="46"/>
+      <w:bookmarkEnd w:id="47"/>
     </w:p>
     <w:p>
       <w:pPr>
@@ -6759,7 +6763,7 @@
       <w:pPr>
         <w:pStyle w:val="berschrift4"/>
       </w:pPr>
-      <w:bookmarkStart w:id="46" w:name="_Toc491236586"/>
+      <w:bookmarkStart w:id="48" w:name="_Toc491236586"/>
       <w:r>
         <w:t>Implementierung</w:t>
       </w:r>
@@ -6771,19 +6775,19 @@
       <w:r>
         <w:t>TTIC2</w:t>
       </w:r>
-      <w:bookmarkEnd w:id="46"/>
+      <w:bookmarkEnd w:id="48"/>
     </w:p>
     <w:p>
       <w:pPr>
         <w:pStyle w:val="berschrift3"/>
       </w:pPr>
-      <w:bookmarkStart w:id="47" w:name="_Ref486178495"/>
-      <w:bookmarkStart w:id="48" w:name="_Toc491236587"/>
+      <w:bookmarkStart w:id="49" w:name="_Ref486178495"/>
+      <w:bookmarkStart w:id="50" w:name="_Toc491236587"/>
       <w:r>
         <w:t>Auslesung der Testinformationen</w:t>
       </w:r>
-      <w:bookmarkEnd w:id="47"/>
-      <w:bookmarkEnd w:id="48"/>
+      <w:bookmarkEnd w:id="49"/>
+      <w:bookmarkEnd w:id="50"/>
     </w:p>
     <w:p>
       <w:pPr>
@@ -6797,7 +6801,7 @@
       <w:pPr>
         <w:pStyle w:val="berschrift4"/>
       </w:pPr>
-      <w:bookmarkStart w:id="49" w:name="_Toc491236588"/>
+      <w:bookmarkStart w:id="51" w:name="_Toc491236588"/>
       <w:r>
         <w:lastRenderedPageBreak/>
         <w:t>Implementierung</w:t>
@@ -6810,7 +6814,7 @@
       <w:r>
         <w:t>Hinterlegung des Grundzustandes</w:t>
       </w:r>
-      <w:bookmarkEnd w:id="49"/>
+      <w:bookmarkEnd w:id="51"/>
     </w:p>
     <w:p>
       <w:pPr>
@@ -6824,7 +6828,7 @@
       <w:pPr>
         <w:pStyle w:val="berschrift4"/>
       </w:pPr>
-      <w:bookmarkStart w:id="50" w:name="_Toc491236589"/>
+      <w:bookmarkStart w:id="52" w:name="_Toc491236589"/>
       <w:r>
         <w:t>Implementierung</w:t>
       </w:r>
@@ -6836,7 +6840,7 @@
       <w:r>
         <w:t>Abspeicherung der Testresultate</w:t>
       </w:r>
-      <w:bookmarkEnd w:id="50"/>
+      <w:bookmarkEnd w:id="52"/>
     </w:p>
     <w:p>
       <w:pPr>
@@ -6850,7 +6854,7 @@
       <w:pPr>
         <w:pStyle w:val="berschrift4"/>
       </w:pPr>
-      <w:bookmarkStart w:id="51" w:name="_Toc491236590"/>
+      <w:bookmarkStart w:id="53" w:name="_Toc491236590"/>
       <w:r>
         <w:t>Implementierung</w:t>
       </w:r>
@@ -6862,17 +6866,17 @@
       <w:r>
         <w:t>ETIC2</w:t>
       </w:r>
-      <w:bookmarkEnd w:id="51"/>
+      <w:bookmarkEnd w:id="53"/>
     </w:p>
     <w:p>
       <w:pPr>
         <w:pStyle w:val="berschrift3"/>
       </w:pPr>
-      <w:bookmarkStart w:id="52" w:name="_Toc491236592"/>
+      <w:bookmarkStart w:id="54" w:name="_Toc491236592"/>
       <w:r>
         <w:t>Codierung nach MVVM</w:t>
       </w:r>
-      <w:bookmarkEnd w:id="52"/>
+      <w:bookmarkEnd w:id="54"/>
     </w:p>
     <w:p>
       <w:pPr>
@@ -6886,7 +6890,7 @@
       <w:pPr>
         <w:pStyle w:val="berschrift4"/>
       </w:pPr>
-      <w:bookmarkStart w:id="53" w:name="_Toc491236593"/>
+      <w:bookmarkStart w:id="55" w:name="_Toc491236593"/>
       <w:r>
         <w:t>Implementierung</w:t>
       </w:r>
@@ -6898,7 +6902,7 @@
       <w:r>
         <w:t>Anbindung SoftwareVersionsDatabase</w:t>
       </w:r>
-      <w:bookmarkEnd w:id="53"/>
+      <w:bookmarkEnd w:id="55"/>
     </w:p>
     <w:p>
       <w:pPr>
@@ -6912,7 +6916,7 @@
       <w:pPr>
         <w:pStyle w:val="berschrift4"/>
       </w:pPr>
-      <w:bookmarkStart w:id="54" w:name="_Toc491236594"/>
+      <w:bookmarkStart w:id="56" w:name="_Toc491236594"/>
       <w:r>
         <w:t>Implementierung</w:t>
       </w:r>
@@ -6924,7 +6928,7 @@
       <w:r>
         <w:t>Ausgabe Bericht</w:t>
       </w:r>
-      <w:bookmarkEnd w:id="54"/>
+      <w:bookmarkEnd w:id="56"/>
     </w:p>
     <w:p>
       <w:pPr>
@@ -6938,7 +6942,7 @@
       <w:pPr>
         <w:pStyle w:val="berschrift4"/>
       </w:pPr>
-      <w:bookmarkStart w:id="55" w:name="_Toc491236595"/>
+      <w:bookmarkStart w:id="57" w:name="_Toc491236595"/>
       <w:r>
         <w:t>Implementierung</w:t>
       </w:r>
@@ -6947,12 +6951,10 @@
       <w:pPr>
         <w:pStyle w:val="berschrift1"/>
       </w:pPr>
-      <w:bookmarkStart w:id="56" w:name="_GoBack"/>
-      <w:bookmarkEnd w:id="56"/>
       <w:r>
         <w:t>Ergebnisse</w:t>
       </w:r>
-      <w:bookmarkEnd w:id="55"/>
+      <w:bookmarkEnd w:id="57"/>
     </w:p>
     <w:p>
       <w:pPr>
@@ -7078,12 +7080,12 @@
       <w:pPr>
         <w:pStyle w:val="berschrift1"/>
       </w:pPr>
-      <w:bookmarkStart w:id="57" w:name="_Toc491236596"/>
+      <w:bookmarkStart w:id="58" w:name="_Toc491236596"/>
       <w:r>
         <w:lastRenderedPageBreak/>
         <w:t>Diskussion</w:t>
       </w:r>
-      <w:bookmarkEnd w:id="57"/>
+      <w:bookmarkEnd w:id="58"/>
     </w:p>
     <w:p>
       <w:pPr>
@@ -7203,11 +7205,11 @@
       <w:pPr>
         <w:pStyle w:val="berschrift1"/>
       </w:pPr>
-      <w:bookmarkStart w:id="58" w:name="_Toc491236597"/>
+      <w:bookmarkStart w:id="59" w:name="_Toc491236597"/>
       <w:r>
         <w:t>Ausblick (offene Punkte, wie geht es weiter)</w:t>
       </w:r>
-      <w:bookmarkEnd w:id="58"/>
+      <w:bookmarkEnd w:id="59"/>
     </w:p>
     <w:p>
       <w:pPr>
@@ -7249,23 +7251,23 @@
       <w:pPr>
         <w:pStyle w:val="berschrift2"/>
       </w:pPr>
-      <w:bookmarkStart w:id="59" w:name="_Ref483469640"/>
-      <w:bookmarkStart w:id="60" w:name="_Toc491236598"/>
+      <w:bookmarkStart w:id="60" w:name="_Ref483469640"/>
+      <w:bookmarkStart w:id="61" w:name="_Toc491236598"/>
       <w:r>
         <w:t>Umsetzung Überarbeitung SoftwareVersionsDatabase</w:t>
       </w:r>
-      <w:bookmarkEnd w:id="59"/>
       <w:bookmarkEnd w:id="60"/>
+      <w:bookmarkEnd w:id="61"/>
     </w:p>
     <w:p>
       <w:pPr>
         <w:pStyle w:val="berschrift2"/>
       </w:pPr>
-      <w:bookmarkStart w:id="61" w:name="_Toc491236599"/>
+      <w:bookmarkStart w:id="62" w:name="_Toc491236599"/>
       <w:r>
         <w:t>Integration Buglist in ETIC2</w:t>
       </w:r>
-      <w:bookmarkEnd w:id="61"/>
+      <w:bookmarkEnd w:id="62"/>
     </w:p>
     <w:p>
       <w:pPr>
@@ -7275,13 +7277,13 @@
           <w:numId w:val="0"/>
         </w:numPr>
       </w:pPr>
-      <w:bookmarkStart w:id="62" w:name="_Toc491236600"/>
+      <w:bookmarkStart w:id="63" w:name="_Toc491236600"/>
       <w:r>
         <w:t>Verzeichnisse</w:t>
       </w:r>
-      <w:bookmarkEnd w:id="62"/>
-    </w:p>
-    <w:bookmarkStart w:id="63" w:name="_Toc491236601" w:displacedByCustomXml="next"/>
+      <w:bookmarkEnd w:id="63"/>
+    </w:p>
+    <w:bookmarkStart w:id="64" w:name="_Toc491236601" w:displacedByCustomXml="next"/>
     <w:sdt>
       <w:sdtPr>
         <w:rPr>
@@ -7321,7 +7323,7 @@
             </w:rPr>
             <w:t>Literaturverzeichnis</w:t>
           </w:r>
-          <w:bookmarkEnd w:id="63"/>
+          <w:bookmarkEnd w:id="64"/>
         </w:p>
         <w:p>
           <w:pPr>
@@ -7375,11 +7377,11 @@
         </w:numPr>
         <w:ind w:left="576" w:hanging="576"/>
       </w:pPr>
-      <w:bookmarkStart w:id="64" w:name="_Toc491236602"/>
+      <w:bookmarkStart w:id="65" w:name="_Toc491236602"/>
       <w:r>
         <w:t>Abkürzungsverzeichnis</w:t>
       </w:r>
-      <w:bookmarkEnd w:id="64"/>
+      <w:bookmarkEnd w:id="65"/>
       <w:r>
         <w:tab/>
       </w:r>
@@ -7399,11 +7401,11 @@
           <w:numId w:val="0"/>
         </w:numPr>
       </w:pPr>
-      <w:bookmarkStart w:id="65" w:name="_Toc491236603"/>
+      <w:bookmarkStart w:id="66" w:name="_Toc491236603"/>
       <w:r>
         <w:t>Abbildungsverzeichnis</w:t>
       </w:r>
-      <w:bookmarkEnd w:id="65"/>
+      <w:bookmarkEnd w:id="66"/>
     </w:p>
     <w:p>
       <w:pPr>
@@ -7421,11 +7423,11 @@
         </w:numPr>
         <w:ind w:left="576" w:hanging="576"/>
       </w:pPr>
-      <w:bookmarkStart w:id="66" w:name="_Toc491236604"/>
+      <w:bookmarkStart w:id="67" w:name="_Toc491236604"/>
       <w:r>
         <w:t>Tabellenverzeichnis</w:t>
       </w:r>
-      <w:bookmarkEnd w:id="66"/>
+      <w:bookmarkEnd w:id="67"/>
     </w:p>
     <w:p>
       <w:pPr>
@@ -7436,11 +7438,11 @@
         </w:numPr>
         <w:ind w:left="576" w:hanging="576"/>
       </w:pPr>
-      <w:bookmarkStart w:id="67" w:name="_Toc491236605"/>
+      <w:bookmarkStart w:id="68" w:name="_Toc491236605"/>
       <w:r>
         <w:t>Glossar</w:t>
       </w:r>
-      <w:bookmarkEnd w:id="67"/>
+      <w:bookmarkEnd w:id="68"/>
     </w:p>
     <w:p>
       <w:pPr>
@@ -7451,11 +7453,11 @@
         </w:numPr>
         <w:ind w:left="432" w:hanging="432"/>
       </w:pPr>
-      <w:bookmarkStart w:id="68" w:name="_Toc491236606"/>
+      <w:bookmarkStart w:id="69" w:name="_Toc491236606"/>
       <w:r>
         <w:t>Anhang</w:t>
       </w:r>
-      <w:bookmarkEnd w:id="68"/>
+      <w:bookmarkEnd w:id="69"/>
     </w:p>
     <w:p>
       <w:pPr>
@@ -7532,11 +7534,11 @@
         </w:numPr>
         <w:ind w:left="576" w:hanging="576"/>
       </w:pPr>
-      <w:bookmarkStart w:id="69" w:name="_Toc491236607"/>
+      <w:bookmarkStart w:id="70" w:name="_Toc491236607"/>
       <w:r>
         <w:t>Zeitplan</w:t>
       </w:r>
-      <w:bookmarkEnd w:id="69"/>
+      <w:bookmarkEnd w:id="70"/>
     </w:p>
     <w:p>
       <w:pPr>
@@ -7547,11 +7549,11 @@
         </w:numPr>
         <w:ind w:left="432" w:hanging="432"/>
       </w:pPr>
-      <w:bookmarkStart w:id="70" w:name="_Toc491236608"/>
+      <w:bookmarkStart w:id="71" w:name="_Toc491236608"/>
       <w:r>
         <w:t>Selbständigkeitserklärung</w:t>
       </w:r>
-      <w:bookmarkEnd w:id="70"/>
+      <w:bookmarkEnd w:id="71"/>
     </w:p>
     <w:sectPr>
       <w:footerReference w:type="default" r:id="rId8"/>
@@ -7637,7 +7639,7 @@
         <w:noProof/>
         <w:lang w:val="de-DE"/>
       </w:rPr>
-      <w:t>10</w:t>
+      <w:t>7</w:t>
     </w:r>
     <w:r>
       <w:rPr>
@@ -11159,7 +11161,7 @@
 </file>
 
 <file path=customXml/itemProps1.xml><?xml version="1.0" encoding="utf-8"?>
-<ds:datastoreItem xmlns:ds="http://schemas.openxmlformats.org/officeDocument/2006/customXml" ds:itemID="{8A60D84B-3D32-4C8C-A69C-6B143CBFDD1B}">
+<ds:datastoreItem xmlns:ds="http://schemas.openxmlformats.org/officeDocument/2006/customXml" ds:itemID="{BEF2A8F7-2DFE-4994-A12F-EBAC06470C8D}">
   <ds:schemaRefs>
     <ds:schemaRef ds:uri="http://schemas.openxmlformats.org/officeDocument/2006/bibliography"/>
   </ds:schemaRefs>

</xml_diff>